<commit_message>
arreglaado mi error de las conecciones creadas todas las variables de session con el logue0 recuperadas con el logueo todos los datos de persona
</commit_message>
<xml_diff>
--- a/Tareas pendientes.docx
+++ b/Tareas pendientes.docx
@@ -4,22 +4,71 @@
   <w:body>
     <w:p>
       <w:r>
+        <w:rPr>
+          <w:highlight w:val="green"/>
+        </w:rPr>
         <w:t xml:space="preserve">Cambiar el date del formulario de registro: </w:t>
       </w:r>
       <w:hyperlink r:id="rId5" w:history="1">
         <w:r>
           <w:rPr>
             <w:rStyle w:val="Hipervnculo"/>
+            <w:color w:val="auto"/>
+            <w:highlight w:val="green"/>
           </w:rPr>
           <w:t>http://www.eyecon.ro/datepicker/</w:t>
         </w:r>
       </w:hyperlink>
     </w:p>
+    <w:p/>
+    <w:p>
+      <w:r>
+        <w:t xml:space="preserve">Falta poner en registro </w:t>
+      </w:r>
+      <w:proofErr w:type="spellStart"/>
+      <w:r>
+        <w:t>controler</w:t>
+      </w:r>
+      <w:proofErr w:type="spellEnd"/>
+      <w:r>
+        <w:t xml:space="preserve"> en base a las </w:t>
+      </w:r>
+      <w:proofErr w:type="spellStart"/>
+      <w:r>
+        <w:t>exepciones</w:t>
+      </w:r>
+      <w:proofErr w:type="spellEnd"/>
+      <w:r>
+        <w:t xml:space="preserve"> de la </w:t>
+      </w:r>
+      <w:proofErr w:type="spellStart"/>
+      <w:r>
+        <w:t>bd</w:t>
+      </w:r>
+      <w:proofErr w:type="spellEnd"/>
+      <w:r>
+        <w:t xml:space="preserve"> una notificación hacia </w:t>
+      </w:r>
+      <w:proofErr w:type="spellStart"/>
+      <w:r>
+        <w:t>registro.php</w:t>
+      </w:r>
+      <w:proofErr w:type="spellEnd"/>
+      <w:r>
+        <w:t xml:space="preserve"> que muestre cuando un usuario se ha repetido</w:t>
+      </w:r>
+    </w:p>
+    <w:p/>
+    <w:p>
+      <w:r>
+        <w:t>En los formularios de creación de elementos falta un botón de comprobar disponibilidad</w:t>
+      </w:r>
+    </w:p>
+    <w:p/>
     <w:p>
       <w:bookmarkStart w:id="0" w:name="_GoBack"/>
       <w:bookmarkEnd w:id="0"/>
     </w:p>
-    <w:p/>
     <w:sectPr>
       <w:pgSz w:w="11906" w:h="16838"/>
       <w:pgMar w:top="1417" w:right="1701" w:bottom="1417" w:left="1701" w:header="708" w:footer="708" w:gutter="0"/>

</xml_diff>